<commit_message>
Scritto meglio l'algoritmo secondo i criteri del prof, e nuovo algoritmo di partizione con seconda partizione (che credo porterà a fini ricorsivi nelle prossime lezioni).
</commit_message>
<xml_diff>
--- a/C++/VettoreRange/Analisi.docx
+++ b/C++/VettoreRange/Analisi.docx
@@ -34,19 +34,420 @@
     </w:p>
     <w:p>
       <w:r>
-        <w:t>Leggo il primo valore, lo salvo come valore bandiera e lo sposto alla fine, ma leggo se questo alla fine è già maggiore o minore a questo, nel caso sia minore, faccio proprio uno swap e lo sposto all’inizio, nel caso invece sia maggiore e quindi andrebbe bene, passo al penultimo valore e verifico la stessa condizione, e così via fino a quando non riesco a swappare il valore.</w:t>
+        <w:t xml:space="preserve">Leggo il primo valore, lo salvo come valore bandiera e lo sposto alla fine, ma leggo se questo alla fine è già maggiore o minore a questo, nel caso sia minore, faccio proprio uno swap e lo sposto all’inizio, nel caso invece sia maggiore e quindi andrebbe bene, passo al penultimo valore e verifico la stessa condizione, e così via fino a quando non riesco a </w:t>
+      </w:r>
+      <w:proofErr w:type="spellStart"/>
+      <w:r>
+        <w:t>swappare</w:t>
+      </w:r>
+      <w:proofErr w:type="spellEnd"/>
+      <w:r>
+        <w:t xml:space="preserve"> il valore.</w:t>
       </w:r>
     </w:p>
     <w:p>
       <w:r>
-        <w:t xml:space="preserve">Successivamente, saltando la lettura del primo valore e del numero di valori finali che sono già stati verificati come in una posizione valida, leggo quelli successivi e continuo con le stesse </w:t>
-      </w:r>
+        <w:t>Successivamente, saltando la lettura del primo valore e del numero di valori finali che sono già stati verificati come in una posizione valida, leggo quelli successivi e continuo con le stesse condizioni.</w:t>
+      </w:r>
+    </w:p>
+    <w:p>
+      <w:r>
+        <w:t>Una volta che tutti i valori che non soddisfano le condizioni sono stati spostati, finisco.</w:t>
+      </w:r>
+    </w:p>
+    <w:p/>
+    <w:p>
+      <w:pPr>
+        <w:pStyle w:val="Titolo3"/>
+      </w:pPr>
+      <w:r>
+        <w:t>codice:</w:t>
+      </w:r>
+    </w:p>
+    <w:p>
+      <w:proofErr w:type="spellStart"/>
       <w:proofErr w:type="gramStart"/>
       <w:r>
-        <w:t>condizioni.</w:t>
+        <w:t>Partition</w:t>
+      </w:r>
+      <w:proofErr w:type="spellEnd"/>
+      <w:r>
+        <w:t>(</w:t>
       </w:r>
       <w:proofErr w:type="gramEnd"/>
+      <w:r>
+        <w:t>A, p, r)</w:t>
+      </w:r>
+      <w:r>
+        <w:br/>
+        <w:t>x &lt;- A[p]</w:t>
+      </w:r>
+      <w:r>
+        <w:br/>
+        <w:t>i &lt;- p – 1</w:t>
+      </w:r>
+      <w:r>
+        <w:br/>
+        <w:t>j &lt;- r + 1</w:t>
+      </w:r>
+      <w:r>
+        <w:br/>
+      </w:r>
+      <w:r>
+        <w:tab/>
+      </w:r>
+      <w:proofErr w:type="spellStart"/>
+      <w:r>
+        <w:t>while</w:t>
+      </w:r>
+      <w:proofErr w:type="spellEnd"/>
+      <w:r>
+        <w:t xml:space="preserve"> </w:t>
+      </w:r>
+      <w:proofErr w:type="spellStart"/>
+      <w:r>
+        <w:t>true</w:t>
+      </w:r>
+      <w:proofErr w:type="spellEnd"/>
+      <w:r>
+        <w:br/>
+      </w:r>
+      <w:r>
+        <w:tab/>
+      </w:r>
+      <w:r>
+        <w:tab/>
+      </w:r>
+      <w:r>
+        <w:t xml:space="preserve">do </w:t>
+      </w:r>
+      <w:proofErr w:type="spellStart"/>
+      <w:r>
+        <w:t>repea</w:t>
+      </w:r>
+      <w:r>
+        <w:t>t</w:t>
+      </w:r>
+      <w:proofErr w:type="spellEnd"/>
+      <w:r>
+        <w:t xml:space="preserve"> j &lt;- j – 1</w:t>
+      </w:r>
+      <w:r>
+        <w:br/>
+      </w:r>
+      <w:r>
+        <w:tab/>
+      </w:r>
+      <w:r>
+        <w:tab/>
+      </w:r>
+      <w:r>
+        <w:tab/>
+      </w:r>
+      <w:proofErr w:type="spellStart"/>
+      <w:r>
+        <w:t>until</w:t>
+      </w:r>
+      <w:proofErr w:type="spellEnd"/>
+      <w:r>
+        <w:t xml:space="preserve"> A[j] &lt;= x</w:t>
+      </w:r>
+      <w:r>
+        <w:br/>
+      </w:r>
+      <w:r>
+        <w:tab/>
+      </w:r>
+      <w:r>
+        <w:tab/>
+      </w:r>
+      <w:proofErr w:type="spellStart"/>
+      <w:r>
+        <w:t>repeat</w:t>
+      </w:r>
+      <w:proofErr w:type="spellEnd"/>
+      <w:r>
+        <w:t xml:space="preserve"> i &lt;- i + 1</w:t>
+      </w:r>
+      <w:r>
+        <w:br/>
+      </w:r>
+      <w:r>
+        <w:tab/>
+      </w:r>
+      <w:r>
+        <w:tab/>
+      </w:r>
+      <w:r>
+        <w:tab/>
+      </w:r>
+      <w:proofErr w:type="spellStart"/>
+      <w:r>
+        <w:t>until</w:t>
+      </w:r>
+      <w:proofErr w:type="spellEnd"/>
+      <w:r>
+        <w:t xml:space="preserve"> A[i] &gt;= x</w:t>
+      </w:r>
+      <w:r>
+        <w:br/>
+      </w:r>
+      <w:r>
+        <w:tab/>
+      </w:r>
+      <w:r>
+        <w:tab/>
+      </w:r>
+      <w:proofErr w:type="spellStart"/>
+      <w:r>
+        <w:t>if</w:t>
+      </w:r>
+      <w:proofErr w:type="spellEnd"/>
+      <w:r>
+        <w:t xml:space="preserve"> i &lt; j</w:t>
+      </w:r>
+      <w:r>
+        <w:br/>
+      </w:r>
+      <w:r>
+        <w:tab/>
+      </w:r>
+      <w:r>
+        <w:tab/>
+      </w:r>
+      <w:r>
+        <w:tab/>
+      </w:r>
+      <w:proofErr w:type="spellStart"/>
+      <w:r>
+        <w:t>then</w:t>
+      </w:r>
+      <w:proofErr w:type="spellEnd"/>
+      <w:r>
+        <w:t xml:space="preserve"> scambia A[i] &lt;-&gt; A[j]</w:t>
+      </w:r>
+      <w:r>
+        <w:br/>
+      </w:r>
+      <w:r>
+        <w:tab/>
+      </w:r>
+      <w:r>
+        <w:tab/>
+      </w:r>
+      <w:r>
+        <w:tab/>
+      </w:r>
+      <w:r>
+        <w:t xml:space="preserve">else </w:t>
+      </w:r>
+      <w:proofErr w:type="spellStart"/>
+      <w:r>
+        <w:t>return</w:t>
+      </w:r>
+      <w:proofErr w:type="spellEnd"/>
+      <w:r>
+        <w:t xml:space="preserve"> j</w:t>
+      </w:r>
     </w:p>
+    <w:p>
+      <w:r>
+        <w:t>Decodificato in poche parole:</w:t>
+      </w:r>
+    </w:p>
+    <w:p>
+      <w:pPr>
+        <w:shd w:val="clear" w:color="auto" w:fill="2B2B2B"/>
+        <w:tabs>
+          <w:tab w:val="left" w:pos="916"/>
+          <w:tab w:val="left" w:pos="1832"/>
+          <w:tab w:val="left" w:pos="2748"/>
+          <w:tab w:val="left" w:pos="3664"/>
+          <w:tab w:val="left" w:pos="4580"/>
+          <w:tab w:val="left" w:pos="5496"/>
+          <w:tab w:val="left" w:pos="6412"/>
+          <w:tab w:val="left" w:pos="7328"/>
+          <w:tab w:val="left" w:pos="8244"/>
+          <w:tab w:val="left" w:pos="9160"/>
+          <w:tab w:val="left" w:pos="10076"/>
+          <w:tab w:val="left" w:pos="10992"/>
+          <w:tab w:val="left" w:pos="11908"/>
+          <w:tab w:val="left" w:pos="12824"/>
+          <w:tab w:val="left" w:pos="13740"/>
+          <w:tab w:val="left" w:pos="14656"/>
+        </w:tabs>
+        <w:spacing w:before="0" w:after="0" w:line="240" w:lineRule="auto"/>
+        <w:rPr>
+          <w:rFonts w:ascii="Courier New" w:eastAsia="Times New Roman" w:hAnsi="Courier New" w:cs="Courier New"/>
+          <w:color w:val="A9B7C6"/>
+          <w:lang w:eastAsia="it-IT"/>
+        </w:rPr>
+      </w:pPr>
+      <w:r>
+        <w:rPr>
+          <w:rFonts w:ascii="Courier New" w:eastAsia="Times New Roman" w:hAnsi="Courier New" w:cs="Courier New"/>
+          <w:color w:val="808080"/>
+          <w:lang w:eastAsia="it-IT"/>
+        </w:rPr>
+        <w:t>/**</w:t>
+      </w:r>
+      <w:r>
+        <w:rPr>
+          <w:rFonts w:ascii="Courier New" w:eastAsia="Times New Roman" w:hAnsi="Courier New" w:cs="Courier New"/>
+          <w:color w:val="808080"/>
+          <w:lang w:eastAsia="it-IT"/>
+        </w:rPr>
+        <w:br/>
+        <w:t xml:space="preserve"> * A </w:t>
+      </w:r>
+      <w:proofErr w:type="spellStart"/>
+      <w:proofErr w:type="gramStart"/>
+      <w:r>
+        <w:rPr>
+          <w:rFonts w:ascii="Courier New" w:eastAsia="Times New Roman" w:hAnsi="Courier New" w:cs="Courier New"/>
+          <w:color w:val="808080"/>
+          <w:lang w:eastAsia="it-IT"/>
+        </w:rPr>
+        <w:t>e'</w:t>
+      </w:r>
+      <w:proofErr w:type="spellEnd"/>
+      <w:proofErr w:type="gramEnd"/>
+      <w:r>
+        <w:rPr>
+          <w:rFonts w:ascii="Courier New" w:eastAsia="Times New Roman" w:hAnsi="Courier New" w:cs="Courier New"/>
+          <w:color w:val="808080"/>
+          <w:lang w:eastAsia="it-IT"/>
+        </w:rPr>
+        <w:t xml:space="preserve"> il vettore.</w:t>
+      </w:r>
+      <w:r>
+        <w:rPr>
+          <w:rFonts w:ascii="Courier New" w:eastAsia="Times New Roman" w:hAnsi="Courier New" w:cs="Courier New"/>
+          <w:color w:val="808080"/>
+          <w:lang w:eastAsia="it-IT"/>
+        </w:rPr>
+        <w:br/>
+        <w:t xml:space="preserve"> * inizio </w:t>
+      </w:r>
+      <w:proofErr w:type="spellStart"/>
+      <w:r>
+        <w:rPr>
+          <w:rFonts w:ascii="Courier New" w:eastAsia="Times New Roman" w:hAnsi="Courier New" w:cs="Courier New"/>
+          <w:color w:val="808080"/>
+          <w:lang w:eastAsia="it-IT"/>
+        </w:rPr>
+        <w:t>e'</w:t>
+      </w:r>
+      <w:proofErr w:type="spellEnd"/>
+      <w:r>
+        <w:rPr>
+          <w:rFonts w:ascii="Courier New" w:eastAsia="Times New Roman" w:hAnsi="Courier New" w:cs="Courier New"/>
+          <w:color w:val="808080"/>
+          <w:lang w:eastAsia="it-IT"/>
+        </w:rPr>
+        <w:t xml:space="preserve"> la posizione iniziale o fin dove </w:t>
+      </w:r>
+      <w:proofErr w:type="spellStart"/>
+      <w:r>
+        <w:rPr>
+          <w:rFonts w:ascii="Courier New" w:eastAsia="Times New Roman" w:hAnsi="Courier New" w:cs="Courier New"/>
+          <w:color w:val="808080"/>
+          <w:lang w:eastAsia="it-IT"/>
+        </w:rPr>
+        <w:t>e'</w:t>
+      </w:r>
+      <w:proofErr w:type="spellEnd"/>
+      <w:r>
+        <w:rPr>
+          <w:rFonts w:ascii="Courier New" w:eastAsia="Times New Roman" w:hAnsi="Courier New" w:cs="Courier New"/>
+          <w:color w:val="808080"/>
+          <w:lang w:eastAsia="it-IT"/>
+        </w:rPr>
+        <w:t xml:space="preserve"> ordinato.</w:t>
+      </w:r>
+      <w:r>
+        <w:rPr>
+          <w:rFonts w:ascii="Courier New" w:eastAsia="Times New Roman" w:hAnsi="Courier New" w:cs="Courier New"/>
+          <w:color w:val="808080"/>
+          <w:lang w:eastAsia="it-IT"/>
+        </w:rPr>
+        <w:br/>
+        <w:t xml:space="preserve"> * </w:t>
+      </w:r>
+      <w:proofErr w:type="spellStart"/>
+      <w:r>
+        <w:rPr>
+          <w:rFonts w:ascii="Courier New" w:eastAsia="Times New Roman" w:hAnsi="Courier New" w:cs="Courier New"/>
+          <w:color w:val="808080"/>
+          <w:lang w:eastAsia="it-IT"/>
+        </w:rPr>
+        <w:t>nNumeri</w:t>
+      </w:r>
+      <w:proofErr w:type="spellEnd"/>
+      <w:r>
+        <w:rPr>
+          <w:rFonts w:ascii="Courier New" w:eastAsia="Times New Roman" w:hAnsi="Courier New" w:cs="Courier New"/>
+          <w:color w:val="808080"/>
+          <w:lang w:eastAsia="it-IT"/>
+        </w:rPr>
+        <w:t xml:space="preserve"> </w:t>
+      </w:r>
+      <w:proofErr w:type="spellStart"/>
+      <w:r>
+        <w:rPr>
+          <w:rFonts w:ascii="Courier New" w:eastAsia="Times New Roman" w:hAnsi="Courier New" w:cs="Courier New"/>
+          <w:color w:val="808080"/>
+          <w:lang w:eastAsia="it-IT"/>
+        </w:rPr>
+        <w:t>e'</w:t>
+      </w:r>
+      <w:proofErr w:type="spellEnd"/>
+      <w:r>
+        <w:rPr>
+          <w:rFonts w:ascii="Courier New" w:eastAsia="Times New Roman" w:hAnsi="Courier New" w:cs="Courier New"/>
+          <w:color w:val="808080"/>
+          <w:lang w:eastAsia="it-IT"/>
+        </w:rPr>
+        <w:t xml:space="preserve"> il numero di numeri, ossia la fine o fin dove ordinare.</w:t>
+      </w:r>
+      <w:r>
+        <w:rPr>
+          <w:rFonts w:ascii="Courier New" w:eastAsia="Times New Roman" w:hAnsi="Courier New" w:cs="Courier New"/>
+          <w:color w:val="808080"/>
+          <w:lang w:eastAsia="it-IT"/>
+        </w:rPr>
+        <w:br/>
+        <w:t xml:space="preserve"> *</w:t>
+      </w:r>
+      <w:r>
+        <w:rPr>
+          <w:rFonts w:ascii="Courier New" w:eastAsia="Times New Roman" w:hAnsi="Courier New" w:cs="Courier New"/>
+          <w:color w:val="808080"/>
+          <w:lang w:eastAsia="it-IT"/>
+        </w:rPr>
+        <w:br/>
+        <w:t xml:space="preserve"> * La condizione di fine resta nel fatto che quando questi due si incontrano (diventano uguali), allora si ha finito</w:t>
+      </w:r>
+      <w:r>
+        <w:rPr>
+          <w:rFonts w:ascii="Courier New" w:eastAsia="Times New Roman" w:hAnsi="Courier New" w:cs="Courier New"/>
+          <w:color w:val="808080"/>
+          <w:lang w:eastAsia="it-IT"/>
+        </w:rPr>
+        <w:br/>
+        <w:t xml:space="preserve"> * e si ritorna il valore della posizione in cui si incontrano.</w:t>
+      </w:r>
+      <w:r>
+        <w:rPr>
+          <w:rFonts w:ascii="Courier New" w:eastAsia="Times New Roman" w:hAnsi="Courier New" w:cs="Courier New"/>
+          <w:color w:val="808080"/>
+          <w:lang w:eastAsia="it-IT"/>
+        </w:rPr>
+        <w:br/>
+        <w:t xml:space="preserve"> * */</w:t>
+      </w:r>
+    </w:p>
+    <w:p/>
     <w:sectPr>
       <w:pgSz w:w="11906" w:h="16838"/>
       <w:pgMar w:top="1417" w:right="1134" w:bottom="1134" w:left="1134" w:header="708" w:footer="708" w:gutter="0"/>
@@ -513,7 +914,6 @@
     <w:next w:val="Normale"/>
     <w:link w:val="Titolo3Carattere"/>
     <w:uiPriority w:val="9"/>
-    <w:semiHidden/>
     <w:unhideWhenUsed/>
     <w:qFormat/>
     <w:rsid w:val="00A01C60"/>
@@ -722,7 +1122,6 @@
     <w:basedOn w:val="Carpredefinitoparagrafo"/>
     <w:link w:val="Titolo3"/>
     <w:uiPriority w:val="9"/>
-    <w:semiHidden/>
     <w:rsid w:val="00A01C60"/>
     <w:rPr>
       <w:caps/>
@@ -1060,6 +1459,52 @@
     <w:pPr>
       <w:outlineLvl w:val="9"/>
     </w:pPr>
+  </w:style>
+  <w:style w:type="paragraph" w:styleId="PreformattatoHTML">
+    <w:name w:val="HTML Preformatted"/>
+    <w:basedOn w:val="Normale"/>
+    <w:link w:val="PreformattatoHTMLCarattere"/>
+    <w:uiPriority w:val="99"/>
+    <w:semiHidden/>
+    <w:unhideWhenUsed/>
+    <w:rsid w:val="00D86FDA"/>
+    <w:pPr>
+      <w:tabs>
+        <w:tab w:val="left" w:pos="916"/>
+        <w:tab w:val="left" w:pos="1832"/>
+        <w:tab w:val="left" w:pos="2748"/>
+        <w:tab w:val="left" w:pos="3664"/>
+        <w:tab w:val="left" w:pos="4580"/>
+        <w:tab w:val="left" w:pos="5496"/>
+        <w:tab w:val="left" w:pos="6412"/>
+        <w:tab w:val="left" w:pos="7328"/>
+        <w:tab w:val="left" w:pos="8244"/>
+        <w:tab w:val="left" w:pos="9160"/>
+        <w:tab w:val="left" w:pos="10076"/>
+        <w:tab w:val="left" w:pos="10992"/>
+        <w:tab w:val="left" w:pos="11908"/>
+        <w:tab w:val="left" w:pos="12824"/>
+        <w:tab w:val="left" w:pos="13740"/>
+        <w:tab w:val="left" w:pos="14656"/>
+      </w:tabs>
+      <w:spacing w:before="0" w:after="0" w:line="240" w:lineRule="auto"/>
+    </w:pPr>
+    <w:rPr>
+      <w:rFonts w:ascii="Courier New" w:eastAsia="Times New Roman" w:hAnsi="Courier New" w:cs="Courier New"/>
+      <w:lang w:eastAsia="it-IT"/>
+    </w:rPr>
+  </w:style>
+  <w:style w:type="character" w:customStyle="1" w:styleId="PreformattatoHTMLCarattere">
+    <w:name w:val="Preformattato HTML Carattere"/>
+    <w:basedOn w:val="Carpredefinitoparagrafo"/>
+    <w:link w:val="PreformattatoHTML"/>
+    <w:uiPriority w:val="99"/>
+    <w:semiHidden/>
+    <w:rsid w:val="00D86FDA"/>
+    <w:rPr>
+      <w:rFonts w:ascii="Courier New" w:eastAsia="Times New Roman" w:hAnsi="Courier New" w:cs="Courier New"/>
+      <w:lang w:eastAsia="it-IT"/>
+    </w:rPr>
   </w:style>
 </w:styles>
 </file>

</xml_diff>